<commit_message>
file4 added modified files1
</commit_message>
<xml_diff>
--- a/kjdkfd.docx
+++ b/kjdkfd.docx
@@ -31,6 +31,21 @@
           <w:szCs w:val="80"/>
         </w:rPr>
         <w:t xml:space="preserve"> 1 2 3 4</w:t>
+      </w:r>
+    </w:p>
+    <w:p>
+      <w:pPr>
+        <w:rPr>
+          <w:sz w:val="80"/>
+          <w:szCs w:val="80"/>
+        </w:rPr>
+      </w:pPr>
+      <w:r>
+        <w:rPr>
+          <w:sz w:val="80"/>
+          <w:szCs w:val="80"/>
+        </w:rPr>
+        <w:t>dnvkdnndvs</w:t>
       </w:r>
       <w:bookmarkStart w:id="0" w:name="_GoBack"/>
       <w:bookmarkEnd w:id="0"/>

</xml_diff>